<commit_message>
Avance en observaciones del lab 9
</commit_message>
<xml_diff>
--- a/Docs/Observaciones-Reto 4 (Lab 9).docx
+++ b/Docs/Observaciones-Reto 4 (Lab 9).docx
@@ -36,8 +36,33 @@
           <w:noProof w:val="0"/>
           <w:lang w:val="es-CO"/>
         </w:rPr>
-        <w:t>Nicolas Perez Teran</w:t>
-      </w:r>
+        <w:t xml:space="preserve">Nicolas </w:t>
+      </w:r>
+      <w:proofErr w:type="spellStart"/>
+      <w:r>
+        <w:rPr>
+          <w:noProof w:val="0"/>
+          <w:lang w:val="es-CO"/>
+        </w:rPr>
+        <w:t>Perez</w:t>
+      </w:r>
+      <w:proofErr w:type="spellEnd"/>
+      <w:r>
+        <w:rPr>
+          <w:noProof w:val="0"/>
+          <w:lang w:val="es-CO"/>
+        </w:rPr>
+        <w:t xml:space="preserve"> </w:t>
+      </w:r>
+      <w:proofErr w:type="spellStart"/>
+      <w:r>
+        <w:rPr>
+          <w:noProof w:val="0"/>
+          <w:lang w:val="es-CO"/>
+        </w:rPr>
+        <w:t>Teran</w:t>
+      </w:r>
+      <w:proofErr w:type="spellEnd"/>
       <w:r>
         <w:rPr>
           <w:noProof w:val="0"/>
@@ -154,11 +179,28 @@
           <w:lang w:val="es-419"/>
         </w:rPr>
       </w:pPr>
-      <w:r>
-        <w:rPr>
-          <w:lang w:val="es-419"/>
-        </w:rPr>
-        <w:t>Rta: Se necesitarían la existencia de dos grafos</w:t>
+    </w:p>
+    <w:p>
+      <w:pPr>
+        <w:pStyle w:val="Prrafodelista"/>
+        <w:ind w:left="360"/>
+        <w:rPr>
+          <w:lang w:val="es-419"/>
+        </w:rPr>
+      </w:pPr>
+      <w:proofErr w:type="spellStart"/>
+      <w:r>
+        <w:rPr>
+          <w:lang w:val="es-419"/>
+        </w:rPr>
+        <w:t>Rta</w:t>
+      </w:r>
+      <w:proofErr w:type="spellEnd"/>
+      <w:r>
+        <w:rPr>
+          <w:lang w:val="es-419"/>
+        </w:rPr>
+        <w:t>: Se necesitarían la existencia de dos grafos</w:t>
       </w:r>
       <w:r>
         <w:rPr>
@@ -242,11 +284,208 @@
       </w:r>
       <w:r>
         <w:rPr>
+          <w:lang w:val="es-419"/>
+        </w:rPr>
+        <w:t>C</w:t>
+      </w:r>
+      <w:proofErr w:type="spellStart"/>
+      <w:r>
+        <w:rPr>
           <w:lang w:val="es-CO"/>
         </w:rPr>
-        <w:t>Cuáles son las características específicas de cada uno de los grafos definidos? (vértices, arcos, denso o disperso, dirigido o no dirigido).</w:t>
+        <w:t>uáles</w:t>
+      </w:r>
+      <w:proofErr w:type="spellEnd"/>
+      <w:r>
+        <w:rPr>
+          <w:lang w:val="es-CO"/>
+        </w:rPr>
+        <w:t xml:space="preserve"> son las características específicas de cada uno de los grafos definidos?</w:t>
+      </w:r>
+      <w:r>
+        <w:rPr>
+          <w:lang w:val="es-CO"/>
+        </w:rPr>
+        <w:t xml:space="preserve"> (vértices, arcos, denso o disperso, dirigido o no dirigido).</w:t>
       </w:r>
     </w:p>
+    <w:tbl>
+      <w:tblPr>
+        <w:tblStyle w:val="Tablaconcuadrcula"/>
+        <w:tblW w:w="0" w:type="auto"/>
+        <w:tblLayout w:type="fixed"/>
+        <w:tblLook w:val="06A0" w:firstRow="1" w:lastRow="0" w:firstColumn="1" w:lastColumn="0" w:noHBand="1" w:noVBand="1"/>
+      </w:tblPr>
+      <w:tblGrid>
+        <w:gridCol w:w="3120"/>
+        <w:gridCol w:w="3120"/>
+        <w:gridCol w:w="3120"/>
+      </w:tblGrid>
+      <w:tr>
+        <w:tc>
+          <w:tcPr>
+            <w:tcW w:w="3120" w:type="dxa"/>
+          </w:tcPr>
+          <w:p>
+            <w:r>
+              <w:t>Grafo</w:t>
+            </w:r>
+          </w:p>
+        </w:tc>
+        <w:tc>
+          <w:tcPr>
+            <w:tcW w:w="3120" w:type="dxa"/>
+          </w:tcPr>
+          <w:p>
+            <w:r>
+              <w:t>Grafo 1</w:t>
+            </w:r>
+          </w:p>
+        </w:tc>
+        <w:tc>
+          <w:tcPr>
+            <w:tcW w:w="3120" w:type="dxa"/>
+          </w:tcPr>
+          <w:p>
+            <w:r>
+              <w:t>Grafo 2</w:t>
+            </w:r>
+          </w:p>
+        </w:tc>
+      </w:tr>
+      <w:tr>
+        <w:tc>
+          <w:tcPr>
+            <w:tcW w:w="3120" w:type="dxa"/>
+          </w:tcPr>
+          <w:p>
+            <w:r>
+              <w:t>Vertices</w:t>
+            </w:r>
+          </w:p>
+        </w:tc>
+        <w:tc>
+          <w:tcPr>
+            <w:tcW w:w="3120" w:type="dxa"/>
+          </w:tcPr>
+          <w:p>
+            <w:r>
+              <w:t>9075</w:t>
+            </w:r>
+          </w:p>
+        </w:tc>
+        <w:tc>
+          <w:tcPr>
+            <w:tcW w:w="3120" w:type="dxa"/>
+          </w:tcPr>
+          <w:p>
+            <w:r>
+              <w:t>9075</w:t>
+            </w:r>
+          </w:p>
+        </w:tc>
+      </w:tr>
+      <w:tr>
+        <w:tc>
+          <w:tcPr>
+            <w:tcW w:w="3120" w:type="dxa"/>
+          </w:tcPr>
+          <w:p>
+            <w:r>
+              <w:t>Arcos</w:t>
+            </w:r>
+          </w:p>
+        </w:tc>
+        <w:tc>
+          <w:tcPr>
+            <w:tcW w:w="3120" w:type="dxa"/>
+          </w:tcPr>
+          <w:p>
+            <w:r>
+              <w:t>92605</w:t>
+            </w:r>
+          </w:p>
+        </w:tc>
+        <w:tc>
+          <w:tcPr>
+            <w:tcW w:w="3120" w:type="dxa"/>
+          </w:tcPr>
+          <w:p>
+            <w:pPr>
+              <w:rPr>
+                <w:u w:val="single"/>
+              </w:rPr>
+            </w:pPr>
+            <w:bookmarkStart w:id="0" w:name="_GoBack"/>
+            <w:bookmarkEnd w:id="0"/>
+          </w:p>
+        </w:tc>
+      </w:tr>
+      <w:tr>
+        <w:tc>
+          <w:tcPr>
+            <w:tcW w:w="3120" w:type="dxa"/>
+          </w:tcPr>
+          <w:p>
+            <w:r>
+              <w:t>¿Denso o disperso?</w:t>
+            </w:r>
+          </w:p>
+        </w:tc>
+        <w:tc>
+          <w:tcPr>
+            <w:tcW w:w="3120" w:type="dxa"/>
+          </w:tcPr>
+          <w:p>
+            <w:r>
+              <w:t>Denso</w:t>
+            </w:r>
+          </w:p>
+        </w:tc>
+        <w:tc>
+          <w:tcPr>
+            <w:tcW w:w="3120" w:type="dxa"/>
+          </w:tcPr>
+          <w:p>
+            <w:r>
+              <w:t>Disperso</w:t>
+            </w:r>
+          </w:p>
+        </w:tc>
+      </w:tr>
+      <w:tr>
+        <w:tc>
+          <w:tcPr>
+            <w:tcW w:w="3120" w:type="dxa"/>
+          </w:tcPr>
+          <w:p>
+            <w:r>
+              <w:t>¿Dirigido o no dirigido?</w:t>
+            </w:r>
+          </w:p>
+        </w:tc>
+        <w:tc>
+          <w:tcPr>
+            <w:tcW w:w="3120" w:type="dxa"/>
+          </w:tcPr>
+          <w:p>
+            <w:r>
+              <w:t>Dirigido</w:t>
+            </w:r>
+          </w:p>
+        </w:tc>
+        <w:tc>
+          <w:tcPr>
+            <w:tcW w:w="3120" w:type="dxa"/>
+          </w:tcPr>
+          <w:p>
+            <w:r>
+              <w:t>No dirigido</w:t>
+            </w:r>
+          </w:p>
+        </w:tc>
+      </w:tr>
+    </w:tbl>
     <w:p>
       <w:pPr>
         <w:rPr>
@@ -281,12 +520,10 @@
       <w:r>
         <w:t xml:space="preserve">Y ¿Por </w:t>
       </w:r>
-      <w:bookmarkStart w:id="0" w:name="_GoBack"/>
       <w:proofErr w:type="spellStart"/>
       <w:r>
         <w:t>qué</w:t>
       </w:r>
-      <w:bookmarkEnd w:id="0"/>
       <w:proofErr w:type="spellEnd"/>
       <w:r>
         <w:t>?</w:t>
@@ -308,11 +545,19 @@
           <w:lang w:val="es-419"/>
         </w:rPr>
       </w:pPr>
-      <w:r>
-        <w:rPr>
-          <w:lang w:val="es-419"/>
-        </w:rPr>
-        <w:t>Rta: Consideramos que es necesario usar</w:t>
+      <w:proofErr w:type="spellStart"/>
+      <w:r>
+        <w:rPr>
+          <w:lang w:val="es-419"/>
+        </w:rPr>
+        <w:t>Rta</w:t>
+      </w:r>
+      <w:proofErr w:type="spellEnd"/>
+      <w:r>
+        <w:rPr>
+          <w:lang w:val="es-419"/>
+        </w:rPr>
+        <w:t>: Consideramos que es necesario usar</w:t>
       </w:r>
       <w:r>
         <w:rPr>
@@ -402,13 +647,37 @@
         <w:rPr>
           <w:lang w:val="es-419"/>
         </w:rPr>
-        <w:t xml:space="preserve"> lista que contenga el nombre de la ciudad y su ID</w:t>
-      </w:r>
-      <w:r>
-        <w:rPr>
-          <w:lang w:val="es-419"/>
-        </w:rPr>
-        <w:t xml:space="preserve"> para que sea </w:t>
+        <w:t xml:space="preserve"> lista que contenga el nombre de la ciudad </w:t>
+      </w:r>
+      <w:r>
+        <w:rPr>
+          <w:lang w:val="es-419"/>
+        </w:rPr>
+        <w:t xml:space="preserve">como llave </w:t>
+      </w:r>
+      <w:r>
+        <w:rPr>
+          <w:lang w:val="es-419"/>
+        </w:rPr>
+        <w:t>y su ID</w:t>
+      </w:r>
+      <w:r>
+        <w:rPr>
+          <w:lang w:val="es-419"/>
+        </w:rPr>
+        <w:t xml:space="preserve"> </w:t>
+      </w:r>
+      <w:r>
+        <w:rPr>
+          <w:lang w:val="es-419"/>
+        </w:rPr>
+        <w:t xml:space="preserve">como valor </w:t>
+      </w:r>
+      <w:r>
+        <w:rPr>
+          <w:lang w:val="es-419"/>
+        </w:rPr>
+        <w:t xml:space="preserve">para que sea </w:t>
       </w:r>
       <w:r>
         <w:rPr>
@@ -420,13 +689,19 @@
         <w:rPr>
           <w:lang w:val="es-419"/>
         </w:rPr>
-        <w:t xml:space="preserve"> fácil acceder a los datos d</w:t>
-      </w:r>
-      <w:r>
-        <w:rPr>
-          <w:lang w:val="es-419"/>
-        </w:rPr>
-        <w:t>e una ciudad.</w:t>
+        <w:t xml:space="preserve"> fácil </w:t>
+      </w:r>
+      <w:r>
+        <w:rPr>
+          <w:lang w:val="es-419"/>
+        </w:rPr>
+        <w:t>identificar las ciudades</w:t>
+      </w:r>
+      <w:r>
+        <w:rPr>
+          <w:lang w:val="es-419"/>
+        </w:rPr>
+        <w:t>.</w:t>
       </w:r>
     </w:p>
     <w:sectPr>
@@ -2922,6 +3197,25 @@
       <w:szCs w:val="26"/>
     </w:rPr>
   </w:style>
+  <w:style w:type="table" w:styleId="Tablaconcuadrcula">
+    <w:name w:val="Table Grid"/>
+    <w:basedOn w:val="Tablanormal"/>
+    <w:uiPriority w:val="59"/>
+    <w:rsid w:val="00FB4123"/>
+    <w:pPr>
+      <w:spacing w:after="0" w:line="240" w:lineRule="auto"/>
+    </w:pPr>
+    <w:tblPr>
+      <w:tblBorders>
+        <w:top w:val="single" w:sz="4" w:space="0" w:color="000000" w:themeColor="text1"/>
+        <w:left w:val="single" w:sz="4" w:space="0" w:color="000000" w:themeColor="text1"/>
+        <w:bottom w:val="single" w:sz="4" w:space="0" w:color="000000" w:themeColor="text1"/>
+        <w:right w:val="single" w:sz="4" w:space="0" w:color="000000" w:themeColor="text1"/>
+        <w:insideH w:val="single" w:sz="4" w:space="0" w:color="000000" w:themeColor="text1"/>
+        <w:insideV w:val="single" w:sz="4" w:space="0" w:color="000000" w:themeColor="text1"/>
+      </w:tblBorders>
+    </w:tblPr>
+  </w:style>
 </w:styles>
 </file>
 

</xml_diff>

<commit_message>
Primera entrega - Reto 4
</commit_message>
<xml_diff>
--- a/Docs/Observaciones-Reto 4 (Lab 9).docx
+++ b/Docs/Observaciones-Reto 4 (Lab 9).docx
@@ -411,13 +411,24 @@
             <w:tcW w:w="3120" w:type="dxa"/>
           </w:tcPr>
           <w:p>
-            <w:pPr>
-              <w:rPr>
-                <w:u w:val="single"/>
-              </w:rPr>
-            </w:pPr>
-            <w:bookmarkStart w:id="0" w:name="_GoBack"/>
-            <w:bookmarkEnd w:id="0"/>
+            <w:r>
+              <w:t>9075</w:t>
+            </w:r>
+            <w:r>
+              <w:t xml:space="preserve"> </w:t>
+            </w:r>
+            <w:r>
+              <w:t>–</w:t>
+            </w:r>
+            <w:r>
+              <w:t xml:space="preserve"> </w:t>
+            </w:r>
+            <w:r>
+              <w:t>18.150</w:t>
+            </w:r>
+            <w:r>
+              <w:t>*</w:t>
+            </w:r>
           </w:p>
         </w:tc>
       </w:tr>
@@ -492,6 +503,32 @@
           <w:lang w:val="es-419"/>
         </w:rPr>
       </w:pPr>
+      <w:r>
+        <w:rPr>
+          <w:lang w:val="es-419"/>
+        </w:rPr>
+        <w:t>*</w:t>
+      </w:r>
+      <w:r>
+        <w:rPr>
+          <w:lang w:val="es-419"/>
+        </w:rPr>
+        <w:t>Esto es un rango, teniendo en cuenta que</w:t>
+      </w:r>
+      <w:r>
+        <w:rPr>
+          <w:lang w:val="es-419"/>
+        </w:rPr>
+        <w:t xml:space="preserve"> todos los aeropuertos esten conectados por una sola ruta como minimo y tengan una ruta de ida y de regreso como maximo</w:t>
+      </w:r>
+      <w:r>
+        <w:rPr>
+          <w:lang w:val="es-419"/>
+        </w:rPr>
+        <w:t xml:space="preserve"> entre todos</w:t>
+      </w:r>
+      <w:bookmarkStart w:id="0" w:name="_GoBack"/>
+      <w:bookmarkEnd w:id="0"/>
     </w:p>
     <w:p>
       <w:pPr>
@@ -518,15 +555,10 @@
         <w:t xml:space="preserve">demás de los grafos, ¿Qué otras estructuras de datos adicionales se necesitan para resolver los requerimientos? </w:t>
       </w:r>
       <w:r>
-        <w:t xml:space="preserve">Y ¿Por </w:t>
-      </w:r>
-      <w:proofErr w:type="spellStart"/>
-      <w:r>
-        <w:t>qué</w:t>
-      </w:r>
-      <w:proofErr w:type="spellEnd"/>
-      <w:r>
-        <w:t>?</w:t>
+        <w:rPr>
+          <w:lang w:val="es-CO"/>
+        </w:rPr>
+        <w:t>Y ¿Por qué?</w:t>
       </w:r>
     </w:p>
     <w:p>
@@ -3515,9 +3547,12 @@
 </file>
 
 <file path=customXml/item1.xml><?xml version="1.0" encoding="utf-8"?>
-<p:properties xmlns:p="http://schemas.microsoft.com/office/2006/metadata/properties" xmlns:xsi="http://www.w3.org/2001/XMLSchema-instance" xmlns:pc="http://schemas.microsoft.com/office/infopath/2007/PartnerControls">
-  <documentManagement/>
-</p:properties>
+<?mso-contentType ?>
+<FormTemplates xmlns="http://schemas.microsoft.com/sharepoint/v3/contenttype/forms">
+  <Display>DocumentLibraryForm</Display>
+  <Edit>DocumentLibraryForm</Edit>
+  <New>DocumentLibraryForm</New>
+</FormTemplates>
 </file>
 
 <file path=customXml/item2.xml><?xml version="1.0" encoding="utf-8"?>
@@ -3732,19 +3767,15 @@
 </file>
 
 <file path=customXml/item3.xml><?xml version="1.0" encoding="utf-8"?>
-<?mso-contentType ?>
-<FormTemplates xmlns="http://schemas.microsoft.com/sharepoint/v3/contenttype/forms">
-  <Display>DocumentLibraryForm</Display>
-  <Edit>DocumentLibraryForm</Edit>
-  <New>DocumentLibraryForm</New>
-</FormTemplates>
+<p:properties xmlns:p="http://schemas.microsoft.com/office/2006/metadata/properties" xmlns:xsi="http://www.w3.org/2001/XMLSchema-instance" xmlns:pc="http://schemas.microsoft.com/office/infopath/2007/PartnerControls">
+  <documentManagement/>
+</p:properties>
 </file>
 
 <file path=customXml/itemProps1.xml><?xml version="1.0" encoding="utf-8"?>
-<ds:datastoreItem xmlns:ds="http://schemas.openxmlformats.org/officeDocument/2006/customXml" ds:itemID="{8542EACB-7939-45C8-99C3-B6897CA7A7EF}">
+<ds:datastoreItem xmlns:ds="http://schemas.openxmlformats.org/officeDocument/2006/customXml" ds:itemID="{1F59EA8B-1FA8-40D2-A8B0-61B9CE1E4579}">
   <ds:schemaRefs>
-    <ds:schemaRef ds:uri="http://schemas.microsoft.com/office/2006/metadata/properties"/>
-    <ds:schemaRef ds:uri="http://schemas.microsoft.com/office/infopath/2007/PartnerControls"/>
+    <ds:schemaRef ds:uri="http://schemas.microsoft.com/sharepoint/v3/contenttype/forms"/>
   </ds:schemaRefs>
 </ds:datastoreItem>
 </file>
@@ -3769,9 +3800,10 @@
 </file>
 
 <file path=customXml/itemProps3.xml><?xml version="1.0" encoding="utf-8"?>
-<ds:datastoreItem xmlns:ds="http://schemas.openxmlformats.org/officeDocument/2006/customXml" ds:itemID="{1F59EA8B-1FA8-40D2-A8B0-61B9CE1E4579}">
+<ds:datastoreItem xmlns:ds="http://schemas.openxmlformats.org/officeDocument/2006/customXml" ds:itemID="{8542EACB-7939-45C8-99C3-B6897CA7A7EF}">
   <ds:schemaRefs>
-    <ds:schemaRef ds:uri="http://schemas.microsoft.com/sharepoint/v3/contenttype/forms"/>
+    <ds:schemaRef ds:uri="http://schemas.microsoft.com/office/2006/metadata/properties"/>
+    <ds:schemaRef ds:uri="http://schemas.microsoft.com/office/infopath/2007/PartnerControls"/>
   </ds:schemaRefs>
 </ds:datastoreItem>
 </file>
</xml_diff>